<commit_message>
update homework for completion.
</commit_message>
<xml_diff>
--- a/Matplotlib Homework.docx
+++ b/Matplotlib Homework.docx
@@ -509,6 +509,314 @@
                     <a:xfrm>
                       <a:off x="0" y="0"/>
                       <a:ext cx="5943600" cy="3140075"/>
+                    </a:xfrm>
+                    <a:prstGeom prst="rect">
+                      <a:avLst/>
+                    </a:prstGeom>
+                  </pic:spPr>
+                </pic:pic>
+              </a:graphicData>
+            </a:graphic>
+          </wp:inline>
+        </w:drawing>
+      </w:r>
+    </w:p>
+    <w:p>
+      <w:pPr>
+        <w:rPr>
+          <w:b/>
+          <w:bCs/>
+        </w:rPr>
+      </w:pPr>
+      <w:r>
+        <w:rPr>
+          <w:b/>
+          <w:bCs/>
+        </w:rPr>
+        <w:drawing>
+          <wp:inline distT="0" distB="0" distL="0" distR="0" wp14:anchorId="614CEBB2" wp14:editId="75F87E75">
+            <wp:extent cx="5943600" cy="2694305"/>
+            <wp:effectExtent l="0" t="0" r="0" b="0"/>
+            <wp:docPr id="5" name="Picture 5" descr="Table&#10;&#10;Description automatically generated"/>
+            <wp:cNvGraphicFramePr>
+              <a:graphicFrameLocks xmlns:a="http://schemas.openxmlformats.org/drawingml/2006/main" noChangeAspect="1"/>
+            </wp:cNvGraphicFramePr>
+            <a:graphic xmlns:a="http://schemas.openxmlformats.org/drawingml/2006/main">
+              <a:graphicData uri="http://schemas.openxmlformats.org/drawingml/2006/picture">
+                <pic:pic xmlns:pic="http://schemas.openxmlformats.org/drawingml/2006/picture">
+                  <pic:nvPicPr>
+                    <pic:cNvPr id="5" name="Picture 5" descr="Table&#10;&#10;Description automatically generated"/>
+                    <pic:cNvPicPr/>
+                  </pic:nvPicPr>
+                  <pic:blipFill>
+                    <a:blip r:embed="rId9"/>
+                    <a:stretch>
+                      <a:fillRect/>
+                    </a:stretch>
+                  </pic:blipFill>
+                  <pic:spPr>
+                    <a:xfrm>
+                      <a:off x="0" y="0"/>
+                      <a:ext cx="5943600" cy="2694305"/>
+                    </a:xfrm>
+                    <a:prstGeom prst="rect">
+                      <a:avLst/>
+                    </a:prstGeom>
+                  </pic:spPr>
+                </pic:pic>
+              </a:graphicData>
+            </a:graphic>
+          </wp:inline>
+        </w:drawing>
+      </w:r>
+    </w:p>
+    <w:p>
+      <w:pPr>
+        <w:rPr>
+          <w:b/>
+          <w:bCs/>
+        </w:rPr>
+      </w:pPr>
+    </w:p>
+    <w:p>
+      <w:pPr>
+        <w:rPr>
+          <w:b/>
+          <w:bCs/>
+        </w:rPr>
+      </w:pPr>
+      <w:r>
+        <w:rPr>
+          <w:b/>
+          <w:bCs/>
+        </w:rPr>
+        <w:lastRenderedPageBreak/>
+        <w:t>Ref 4: Total number of mice tested by drug regimen</w:t>
+      </w:r>
+    </w:p>
+    <w:p>
+      <w:pPr>
+        <w:rPr>
+          <w:b/>
+          <w:bCs/>
+        </w:rPr>
+      </w:pPr>
+      <w:r>
+        <w:rPr>
+          <w:b/>
+          <w:bCs/>
+        </w:rPr>
+        <w:drawing>
+          <wp:inline distT="0" distB="0" distL="0" distR="0" wp14:anchorId="25E49763" wp14:editId="4D907DB1">
+            <wp:extent cx="4826248" cy="3295819"/>
+            <wp:effectExtent l="0" t="0" r="0" b="0"/>
+            <wp:docPr id="6" name="Picture 6" descr="Chart, bar chart&#10;&#10;Description automatically generated"/>
+            <wp:cNvGraphicFramePr>
+              <a:graphicFrameLocks xmlns:a="http://schemas.openxmlformats.org/drawingml/2006/main" noChangeAspect="1"/>
+            </wp:cNvGraphicFramePr>
+            <a:graphic xmlns:a="http://schemas.openxmlformats.org/drawingml/2006/main">
+              <a:graphicData uri="http://schemas.openxmlformats.org/drawingml/2006/picture">
+                <pic:pic xmlns:pic="http://schemas.openxmlformats.org/drawingml/2006/picture">
+                  <pic:nvPicPr>
+                    <pic:cNvPr id="6" name="Picture 6" descr="Chart, bar chart&#10;&#10;Description automatically generated"/>
+                    <pic:cNvPicPr/>
+                  </pic:nvPicPr>
+                  <pic:blipFill>
+                    <a:blip r:embed="rId10"/>
+                    <a:stretch>
+                      <a:fillRect/>
+                    </a:stretch>
+                  </pic:blipFill>
+                  <pic:spPr>
+                    <a:xfrm>
+                      <a:off x="0" y="0"/>
+                      <a:ext cx="4826248" cy="3295819"/>
+                    </a:xfrm>
+                    <a:prstGeom prst="rect">
+                      <a:avLst/>
+                    </a:prstGeom>
+                  </pic:spPr>
+                </pic:pic>
+              </a:graphicData>
+            </a:graphic>
+          </wp:inline>
+        </w:drawing>
+      </w:r>
+    </w:p>
+    <w:p>
+      <w:pPr>
+        <w:rPr>
+          <w:b/>
+          <w:bCs/>
+        </w:rPr>
+      </w:pPr>
+      <w:r>
+        <w:rPr>
+          <w:b/>
+          <w:bCs/>
+        </w:rPr>
+        <w:drawing>
+          <wp:inline distT="0" distB="0" distL="0" distR="0" wp14:anchorId="1AF749E5" wp14:editId="1BDA86E6">
+            <wp:extent cx="4845299" cy="3924502"/>
+            <wp:effectExtent l="0" t="0" r="0" b="0"/>
+            <wp:docPr id="7" name="Picture 7" descr="Chart, bar chart&#10;&#10;Description automatically generated"/>
+            <wp:cNvGraphicFramePr>
+              <a:graphicFrameLocks xmlns:a="http://schemas.openxmlformats.org/drawingml/2006/main" noChangeAspect="1"/>
+            </wp:cNvGraphicFramePr>
+            <a:graphic xmlns:a="http://schemas.openxmlformats.org/drawingml/2006/main">
+              <a:graphicData uri="http://schemas.openxmlformats.org/drawingml/2006/picture">
+                <pic:pic xmlns:pic="http://schemas.openxmlformats.org/drawingml/2006/picture">
+                  <pic:nvPicPr>
+                    <pic:cNvPr id="7" name="Picture 7" descr="Chart, bar chart&#10;&#10;Description automatically generated"/>
+                    <pic:cNvPicPr/>
+                  </pic:nvPicPr>
+                  <pic:blipFill>
+                    <a:blip r:embed="rId11"/>
+                    <a:stretch>
+                      <a:fillRect/>
+                    </a:stretch>
+                  </pic:blipFill>
+                  <pic:spPr>
+                    <a:xfrm>
+                      <a:off x="0" y="0"/>
+                      <a:ext cx="4845299" cy="3924502"/>
+                    </a:xfrm>
+                    <a:prstGeom prst="rect">
+                      <a:avLst/>
+                    </a:prstGeom>
+                  </pic:spPr>
+                </pic:pic>
+              </a:graphicData>
+            </a:graphic>
+          </wp:inline>
+        </w:drawing>
+      </w:r>
+    </w:p>
+    <w:p>
+      <w:pPr>
+        <w:rPr>
+          <w:b/>
+          <w:bCs/>
+        </w:rPr>
+      </w:pPr>
+    </w:p>
+    <w:p>
+      <w:pPr>
+        <w:rPr>
+          <w:b/>
+          <w:bCs/>
+        </w:rPr>
+      </w:pPr>
+      <w:r>
+        <w:rPr>
+          <w:b/>
+          <w:bCs/>
+        </w:rPr>
+        <w:br w:type="page"/>
+      </w:r>
+    </w:p>
+    <w:p>
+      <w:pPr>
+        <w:rPr>
+          <w:b/>
+          <w:bCs/>
+        </w:rPr>
+      </w:pPr>
+      <w:r>
+        <w:rPr>
+          <w:b/>
+          <w:bCs/>
+        </w:rPr>
+        <w:lastRenderedPageBreak/>
+        <w:t>Ref 5: Number of mice tested by Sex:</w:t>
+      </w:r>
+    </w:p>
+    <w:p>
+      <w:pPr>
+        <w:rPr>
+          <w:b/>
+          <w:bCs/>
+        </w:rPr>
+      </w:pPr>
+      <w:r>
+        <w:rPr>
+          <w:b/>
+          <w:bCs/>
+        </w:rPr>
+        <w:drawing>
+          <wp:inline distT="0" distB="0" distL="0" distR="0" wp14:anchorId="51F06646" wp14:editId="2E9BC5EE">
+            <wp:extent cx="4349750" cy="2736922"/>
+            <wp:effectExtent l="0" t="0" r="0" b="6350"/>
+            <wp:docPr id="9" name="Picture 9" descr="Chart, pie chart&#10;&#10;Description automatically generated"/>
+            <wp:cNvGraphicFramePr>
+              <a:graphicFrameLocks xmlns:a="http://schemas.openxmlformats.org/drawingml/2006/main" noChangeAspect="1"/>
+            </wp:cNvGraphicFramePr>
+            <a:graphic xmlns:a="http://schemas.openxmlformats.org/drawingml/2006/main">
+              <a:graphicData uri="http://schemas.openxmlformats.org/drawingml/2006/picture">
+                <pic:pic xmlns:pic="http://schemas.openxmlformats.org/drawingml/2006/picture">
+                  <pic:nvPicPr>
+                    <pic:cNvPr id="9" name="Picture 9" descr="Chart, pie chart&#10;&#10;Description automatically generated"/>
+                    <pic:cNvPicPr/>
+                  </pic:nvPicPr>
+                  <pic:blipFill>
+                    <a:blip r:embed="rId12"/>
+                    <a:stretch>
+                      <a:fillRect/>
+                    </a:stretch>
+                  </pic:blipFill>
+                  <pic:spPr>
+                    <a:xfrm>
+                      <a:off x="0" y="0"/>
+                      <a:ext cx="4359555" cy="2743091"/>
+                    </a:xfrm>
+                    <a:prstGeom prst="rect">
+                      <a:avLst/>
+                    </a:prstGeom>
+                  </pic:spPr>
+                </pic:pic>
+              </a:graphicData>
+            </a:graphic>
+          </wp:inline>
+        </w:drawing>
+      </w:r>
+    </w:p>
+    <w:p>
+      <w:pPr>
+        <w:rPr>
+          <w:b/>
+          <w:bCs/>
+        </w:rPr>
+      </w:pPr>
+      <w:r>
+        <w:rPr>
+          <w:b/>
+          <w:bCs/>
+        </w:rPr>
+        <w:drawing>
+          <wp:inline distT="0" distB="0" distL="0" distR="0" wp14:anchorId="367071FB" wp14:editId="12D18B72">
+            <wp:extent cx="4419827" cy="2387723"/>
+            <wp:effectExtent l="0" t="0" r="0" b="0"/>
+            <wp:docPr id="8" name="Picture 8" descr="Chart, pie chart&#10;&#10;Description automatically generated"/>
+            <wp:cNvGraphicFramePr>
+              <a:graphicFrameLocks xmlns:a="http://schemas.openxmlformats.org/drawingml/2006/main" noChangeAspect="1"/>
+            </wp:cNvGraphicFramePr>
+            <a:graphic xmlns:a="http://schemas.openxmlformats.org/drawingml/2006/main">
+              <a:graphicData uri="http://schemas.openxmlformats.org/drawingml/2006/picture">
+                <pic:pic xmlns:pic="http://schemas.openxmlformats.org/drawingml/2006/picture">
+                  <pic:nvPicPr>
+                    <pic:cNvPr id="8" name="Picture 8" descr="Chart, pie chart&#10;&#10;Description automatically generated"/>
+                    <pic:cNvPicPr/>
+                  </pic:nvPicPr>
+                  <pic:blipFill>
+                    <a:blip r:embed="rId13"/>
+                    <a:stretch>
+                      <a:fillRect/>
+                    </a:stretch>
+                  </pic:blipFill>
+                  <pic:spPr>
+                    <a:xfrm>
+                      <a:off x="0" y="0"/>
+                      <a:ext cx="4419827" cy="2387723"/>
                     </a:xfrm>
                     <a:prstGeom prst="rect">
                       <a:avLst/>

</xml_diff>